<commit_message>
video 1 + video 2
</commit_message>
<xml_diff>
--- a/Document.docx
+++ b/Document.docx
@@ -74,8 +74,13 @@
           <w:tab w:val="left" w:pos="990"/>
         </w:tabs>
       </w:pPr>
-      <w:r>
-        <w:t>@ResponseBody trả json cho clien</w:t>
+      <w:proofErr w:type="gramStart"/>
+      <w:r>
+        <w:t>@ResponseBody trả</w:t>
+      </w:r>
+      <w:proofErr w:type="gramEnd"/>
+      <w:r>
+        <w:t xml:space="preserve"> json cho clien</w:t>
       </w:r>
     </w:p>
     <w:p>
@@ -108,8 +113,13 @@
         </w:tabs>
       </w:pPr>
       <w:r>
-        <w:t>Bên phía client có thể gửi nhiều type đầu vào ví dụ: text, json, html,…</w:t>
-      </w:r>
+        <w:t xml:space="preserve">Bên phía client có thể gửi nhiều type đầu vào ví dụ: text, json, </w:t>
+      </w:r>
+      <w:proofErr w:type="gramStart"/>
+      <w:r>
+        <w:t>html,…</w:t>
+      </w:r>
+      <w:proofErr w:type="gramEnd"/>
     </w:p>
     <w:p>
       <w:pPr>
@@ -155,7 +165,15 @@
         </w:numPr>
       </w:pPr>
       <w:r>
-        <w:t>Khi mà dùng @RestController thì không cần phải sử dụng @ResponseBody(Để convert object sang json) nữa</w:t>
+        <w:t>Khi mà dùng @RestController thì không cần phải sử dụng @</w:t>
+      </w:r>
+      <w:proofErr w:type="gramStart"/>
+      <w:r>
+        <w:t>ResponseBody(</w:t>
+      </w:r>
+      <w:proofErr w:type="gramEnd"/>
+      <w:r>
+        <w:t>Để convert object sang json) nữa</w:t>
       </w:r>
       <w:r>
         <w:t xml:space="preserve"> vì ở bên trong @RestController đã có @ResponseBody rồi</w:t>
@@ -181,7 +199,15 @@
         </w:numPr>
       </w:pPr>
       <w:r>
-        <w:t>Ngoài cách @RequestMapping(value, method)</w:t>
+        <w:t>Ngoài cách @</w:t>
+      </w:r>
+      <w:proofErr w:type="gramStart"/>
+      <w:r>
+        <w:t>RequestMapping(</w:t>
+      </w:r>
+      <w:proofErr w:type="gramEnd"/>
+      <w:r>
+        <w:t>value, method)</w:t>
       </w:r>
     </w:p>
     <w:p>
@@ -461,8 +487,16 @@
         <w:rPr>
           <w:lang w:val="en-AE"/>
         </w:rPr>
-        <w:t>Client phải định nghĩa conent-type để khi gửi về server nó biết đó là kiểu gì ví dụ json, text,…</w:t>
-      </w:r>
+        <w:t xml:space="preserve">Client phải định nghĩa conent-type để khi gửi về server nó biết đó là kiểu gì ví dụ json, </w:t>
+      </w:r>
+      <w:proofErr w:type="gramStart"/>
+      <w:r>
+        <w:rPr>
+          <w:lang w:val="en-AE"/>
+        </w:rPr>
+        <w:t>text,…</w:t>
+      </w:r>
+      <w:proofErr w:type="gramEnd"/>
     </w:p>
     <w:p>
       <w:pPr>
@@ -697,25 +731,53 @@
         <w:rPr>
           <w:lang w:val="en-AE"/>
         </w:rPr>
-        <w:t xml:space="preserve"> not found: không tìm thấy url. 2Th: 1 là server không có 2 là server 1 đường client 1 nèo</w:t>
-      </w:r>
-    </w:p>
-    <w:p>
-      <w:pPr>
-        <w:pStyle w:val="ListParagraph"/>
-        <w:numPr>
-          <w:ilvl w:val="0"/>
-          <w:numId w:val="4"/>
-        </w:numPr>
-        <w:rPr>
-          <w:lang w:val="en-AE"/>
-        </w:rPr>
-      </w:pPr>
-      <w:r>
-        <w:rPr>
-          <w:lang w:val="en-AE"/>
-        </w:rPr>
-        <w:t>405 (method not allow): sai về mặt dữ kiện về mặt method. Ví dụ như là server định nghĩa là POST client lại là GET.</w:t>
+        <w:t xml:space="preserve"> not found: không tìm thấy url. </w:t>
+      </w:r>
+      <w:proofErr w:type="gramStart"/>
+      <w:r>
+        <w:rPr>
+          <w:lang w:val="en-AE"/>
+        </w:rPr>
+        <w:t>2Th</w:t>
+      </w:r>
+      <w:proofErr w:type="gramEnd"/>
+      <w:r>
+        <w:rPr>
+          <w:lang w:val="en-AE"/>
+        </w:rPr>
+        <w:t>: 1 là server không có 2 là server 1 đường client 1 nèo</w:t>
+      </w:r>
+    </w:p>
+    <w:p>
+      <w:pPr>
+        <w:pStyle w:val="ListParagraph"/>
+        <w:numPr>
+          <w:ilvl w:val="0"/>
+          <w:numId w:val="4"/>
+        </w:numPr>
+        <w:rPr>
+          <w:lang w:val="en-AE"/>
+        </w:rPr>
+      </w:pPr>
+      <w:r>
+        <w:rPr>
+          <w:lang w:val="en-AE"/>
+        </w:rPr>
+        <w:t xml:space="preserve">405 (method </w:t>
+      </w:r>
+      <w:proofErr w:type="gramStart"/>
+      <w:r>
+        <w:rPr>
+          <w:lang w:val="en-AE"/>
+        </w:rPr>
+        <w:t>not allow</w:t>
+      </w:r>
+      <w:proofErr w:type="gramEnd"/>
+      <w:r>
+        <w:rPr>
+          <w:lang w:val="en-AE"/>
+        </w:rPr>
+        <w:t>): sai về mặt dữ kiện về mặt method. Ví dụ như là server định nghĩa là POST client lại là GET.</w:t>
       </w:r>
     </w:p>
     <w:p>
@@ -732,148 +794,202 @@
           <w:bCs/>
           <w:lang w:val="en-AE"/>
         </w:rPr>
-        <w:t>Server error response(500-599)</w:t>
-      </w:r>
-    </w:p>
-    <w:p>
-      <w:pPr>
-        <w:pStyle w:val="ListParagraph"/>
-        <w:numPr>
-          <w:ilvl w:val="0"/>
-          <w:numId w:val="4"/>
-        </w:numPr>
-        <w:rPr>
-          <w:lang w:val="en-AE"/>
-        </w:rPr>
-      </w:pPr>
-      <w:r>
-        <w:rPr>
-          <w:lang w:val="en-AE"/>
-        </w:rPr>
-        <w:t xml:space="preserve">500 interal server: </w:t>
-      </w:r>
-    </w:p>
-    <w:p>
-      <w:pPr>
-        <w:pStyle w:val="ListParagraph"/>
-        <w:numPr>
-          <w:ilvl w:val="1"/>
-          <w:numId w:val="4"/>
-        </w:numPr>
-        <w:rPr>
-          <w:lang w:val="en-AE"/>
-        </w:rPr>
-      </w:pPr>
-      <w:r>
-        <w:rPr>
-          <w:lang w:val="en-AE"/>
-        </w:rPr>
-        <w:t>Bug</w:t>
-      </w:r>
-    </w:p>
-    <w:p>
-      <w:pPr>
-        <w:pStyle w:val="ListParagraph"/>
-        <w:numPr>
-          <w:ilvl w:val="1"/>
-          <w:numId w:val="4"/>
-        </w:numPr>
-        <w:rPr>
-          <w:lang w:val="en-AE"/>
-        </w:rPr>
-      </w:pPr>
-      <w:r>
-        <w:rPr>
-          <w:lang w:val="en-AE"/>
-        </w:rPr>
-        <w:t>Cấu hình sai hoặc quên cấu hình</w:t>
-      </w:r>
-    </w:p>
-    <w:p>
-      <w:pPr>
-        <w:pStyle w:val="ListParagraph"/>
-        <w:numPr>
-          <w:ilvl w:val="0"/>
-          <w:numId w:val="4"/>
-        </w:numPr>
-        <w:rPr>
-          <w:lang w:val="en-AE"/>
-        </w:rPr>
-      </w:pPr>
-      <w:r>
-        <w:rPr>
-          <w:lang w:val="en-AE"/>
-        </w:rPr>
-        <w:t>50</w:t>
-      </w:r>
-      <w:r>
-        <w:rPr>
-          <w:lang w:val="en-AE"/>
-        </w:rPr>
-        <w:t xml:space="preserve">2 bad gateway: </w:t>
-      </w:r>
-      <w:r>
-        <w:rPr>
-          <w:lang w:val="en-AE"/>
-        </w:rPr>
-        <w:t>sau khi server sập thì sẽ bị 502</w:t>
-      </w:r>
-    </w:p>
-    <w:p>
-      <w:pPr>
-        <w:pStyle w:val="ListParagraph"/>
-        <w:numPr>
-          <w:ilvl w:val="0"/>
-          <w:numId w:val="4"/>
-        </w:numPr>
-        <w:rPr>
-          <w:lang w:val="en-AE"/>
-        </w:rPr>
-      </w:pPr>
-      <w:r>
-        <w:rPr>
-          <w:lang w:val="en-AE"/>
-        </w:rPr>
-        <w:t>503 servicee unvailable: server s</w:t>
-      </w:r>
-      <w:r>
-        <w:rPr>
-          <w:lang w:val="en-AE"/>
-        </w:rPr>
-        <w:t>ập</w:t>
-      </w:r>
-    </w:p>
-    <w:p>
-      <w:pPr>
-        <w:pStyle w:val="ListParagraph"/>
-        <w:numPr>
-          <w:ilvl w:val="0"/>
-          <w:numId w:val="4"/>
-        </w:numPr>
-        <w:rPr>
-          <w:lang w:val="en-AE"/>
-        </w:rPr>
-      </w:pPr>
-      <w:r>
-        <w:rPr>
-          <w:lang w:val="en-AE"/>
-        </w:rPr>
-        <w:t>50</w:t>
-      </w:r>
-      <w:r>
-        <w:rPr>
-          <w:lang w:val="en-AE"/>
-        </w:rPr>
-        <w:t>4  gateway timeout: client chờ response quá lâu sẽ bị timeout</w:t>
-      </w:r>
-    </w:p>
-    <w:p>
-      <w:pPr>
+        <w:t xml:space="preserve">Server error </w:t>
+      </w:r>
+      <w:proofErr w:type="gramStart"/>
+      <w:r>
         <w:rPr>
           <w:b/>
           <w:bCs/>
           <w:lang w:val="en-AE"/>
         </w:rPr>
+        <w:t>response(</w:t>
+      </w:r>
+      <w:proofErr w:type="gramEnd"/>
+      <w:r>
+        <w:rPr>
+          <w:b/>
+          <w:bCs/>
+          <w:lang w:val="en-AE"/>
+        </w:rPr>
+        <w:t>500-599)</w:t>
+      </w:r>
+    </w:p>
+    <w:p>
+      <w:pPr>
+        <w:pStyle w:val="ListParagraph"/>
+        <w:numPr>
+          <w:ilvl w:val="0"/>
+          <w:numId w:val="4"/>
+        </w:numPr>
+        <w:rPr>
+          <w:lang w:val="en-AE"/>
+        </w:rPr>
+      </w:pPr>
+      <w:r>
+        <w:rPr>
+          <w:lang w:val="en-AE"/>
+        </w:rPr>
+        <w:t xml:space="preserve">500 interal server: </w:t>
+      </w:r>
+    </w:p>
+    <w:p>
+      <w:pPr>
+        <w:pStyle w:val="ListParagraph"/>
+        <w:numPr>
+          <w:ilvl w:val="1"/>
+          <w:numId w:val="4"/>
+        </w:numPr>
+        <w:rPr>
+          <w:lang w:val="en-AE"/>
+        </w:rPr>
+      </w:pPr>
+      <w:r>
+        <w:rPr>
+          <w:lang w:val="en-AE"/>
+        </w:rPr>
+        <w:t>Bug</w:t>
+      </w:r>
+    </w:p>
+    <w:p>
+      <w:pPr>
+        <w:pStyle w:val="ListParagraph"/>
+        <w:numPr>
+          <w:ilvl w:val="1"/>
+          <w:numId w:val="4"/>
+        </w:numPr>
+        <w:rPr>
+          <w:lang w:val="en-AE"/>
+        </w:rPr>
+      </w:pPr>
+      <w:r>
+        <w:rPr>
+          <w:lang w:val="en-AE"/>
+        </w:rPr>
+        <w:t>Cấu hình sai hoặc quên cấu hình</w:t>
+      </w:r>
+    </w:p>
+    <w:p>
+      <w:pPr>
+        <w:pStyle w:val="ListParagraph"/>
+        <w:numPr>
+          <w:ilvl w:val="0"/>
+          <w:numId w:val="4"/>
+        </w:numPr>
+        <w:rPr>
+          <w:lang w:val="en-AE"/>
+        </w:rPr>
+      </w:pPr>
+      <w:r>
+        <w:rPr>
+          <w:lang w:val="en-AE"/>
+        </w:rPr>
+        <w:t>50</w:t>
+      </w:r>
+      <w:r>
+        <w:rPr>
+          <w:lang w:val="en-AE"/>
+        </w:rPr>
+        <w:t xml:space="preserve">2 bad </w:t>
+      </w:r>
+      <w:proofErr w:type="gramStart"/>
+      <w:r>
+        <w:rPr>
+          <w:lang w:val="en-AE"/>
+        </w:rPr>
+        <w:t>gateway</w:t>
+      </w:r>
+      <w:proofErr w:type="gramEnd"/>
+      <w:r>
+        <w:rPr>
+          <w:lang w:val="en-AE"/>
+        </w:rPr>
+        <w:t xml:space="preserve">: </w:t>
+      </w:r>
+      <w:r>
+        <w:rPr>
+          <w:lang w:val="en-AE"/>
+        </w:rPr>
+        <w:t>sau khi server sập thì sẽ bị 502</w:t>
+      </w:r>
+    </w:p>
+    <w:p>
+      <w:pPr>
+        <w:pStyle w:val="ListParagraph"/>
+        <w:numPr>
+          <w:ilvl w:val="0"/>
+          <w:numId w:val="4"/>
+        </w:numPr>
+        <w:rPr>
+          <w:lang w:val="en-AE"/>
+        </w:rPr>
+      </w:pPr>
+      <w:r>
+        <w:rPr>
+          <w:lang w:val="en-AE"/>
+        </w:rPr>
+        <w:t>503 servicee unvailable: server s</w:t>
+      </w:r>
+      <w:r>
+        <w:rPr>
+          <w:lang w:val="en-AE"/>
+        </w:rPr>
+        <w:t>ập</w:t>
+      </w:r>
+    </w:p>
+    <w:p>
+      <w:pPr>
+        <w:pStyle w:val="ListParagraph"/>
+        <w:numPr>
+          <w:ilvl w:val="0"/>
+          <w:numId w:val="4"/>
+        </w:numPr>
+        <w:rPr>
+          <w:lang w:val="en-AE"/>
+        </w:rPr>
+      </w:pPr>
+      <w:proofErr w:type="gramStart"/>
+      <w:r>
+        <w:rPr>
+          <w:lang w:val="en-AE"/>
+        </w:rPr>
+        <w:t>50</w:t>
+      </w:r>
+      <w:r>
+        <w:rPr>
+          <w:lang w:val="en-AE"/>
+        </w:rPr>
+        <w:t>4  gateway</w:t>
+      </w:r>
+      <w:proofErr w:type="gramEnd"/>
+      <w:r>
+        <w:rPr>
+          <w:lang w:val="en-AE"/>
+        </w:rPr>
+        <w:t xml:space="preserve"> </w:t>
+      </w:r>
+      <w:proofErr w:type="gramStart"/>
+      <w:r>
+        <w:rPr>
+          <w:lang w:val="en-AE"/>
+        </w:rPr>
+        <w:t>timeout</w:t>
+      </w:r>
+      <w:proofErr w:type="gramEnd"/>
+      <w:r>
+        <w:rPr>
+          <w:lang w:val="en-AE"/>
+        </w:rPr>
+        <w:t>: client chờ response quá lâu sẽ bị timeout</w:t>
+      </w:r>
+    </w:p>
+    <w:p>
+      <w:pPr>
+        <w:rPr>
+          <w:b/>
+          <w:bCs/>
+          <w:lang w:val="en-AE"/>
+        </w:rPr>
       </w:pPr>
     </w:p>
     <w:p>
@@ -1143,7 +1259,21 @@
         <w:rPr>
           <w:lang w:val="en-AE"/>
         </w:rPr>
-        <w:t>TH2: đã có người quản lý rồi và thay đổi người khác, xóa người cũ đi, thêm người mới vào -&gt; có cả POST, PUT, DELETE . Vậy thì chọn đại 1 cái dùng post (nó phổ biến)</w:t>
+        <w:t xml:space="preserve">TH2: đã có người quản lý rồi và thay đổi người khác, xóa người cũ đi, thêm người mới vào -&gt; có cả POST, PUT, </w:t>
+      </w:r>
+      <w:proofErr w:type="gramStart"/>
+      <w:r>
+        <w:rPr>
+          <w:lang w:val="en-AE"/>
+        </w:rPr>
+        <w:t>DELETE .</w:t>
+      </w:r>
+      <w:proofErr w:type="gramEnd"/>
+      <w:r>
+        <w:rPr>
+          <w:lang w:val="en-AE"/>
+        </w:rPr>
+        <w:t xml:space="preserve"> Vậy thì chọn đại 1 cái dùng post (nó phổ biến)</w:t>
       </w:r>
     </w:p>
     <w:bookmarkEnd w:id="0"/>
@@ -1365,7 +1495,21 @@
         <w:rPr>
           <w:lang w:val="en-AE"/>
         </w:rPr>
-        <w:t>Mặc định khi custome exception thì nó sẽ là lỗi checked(biên dịch)</w:t>
+        <w:t xml:space="preserve">Mặc định khi custome exception thì nó sẽ là lỗi </w:t>
+      </w:r>
+      <w:proofErr w:type="gramStart"/>
+      <w:r>
+        <w:rPr>
+          <w:lang w:val="en-AE"/>
+        </w:rPr>
+        <w:t>checked(</w:t>
+      </w:r>
+      <w:proofErr w:type="gramEnd"/>
+      <w:r>
+        <w:rPr>
+          <w:lang w:val="en-AE"/>
+        </w:rPr>
+        <w:t>biên dịch)</w:t>
       </w:r>
     </w:p>
     <w:p>
@@ -1612,7 +1756,21 @@
         <w:rPr>
           <w:lang w:val="en-AE"/>
         </w:rPr>
-        <w:t>Nên là chưa sinh ra token(sinh ra ở backend nên có thể kiểm soát được dữ liệu chứa trong token)</w:t>
+        <w:t xml:space="preserve">Nên là chưa sinh ra </w:t>
+      </w:r>
+      <w:proofErr w:type="gramStart"/>
+      <w:r>
+        <w:rPr>
+          <w:lang w:val="en-AE"/>
+        </w:rPr>
+        <w:t>token(</w:t>
+      </w:r>
+      <w:proofErr w:type="gramEnd"/>
+      <w:r>
+        <w:rPr>
+          <w:lang w:val="en-AE"/>
+        </w:rPr>
+        <w:t>sinh ra ở backend nên có thể kiểm soát được dữ liệu chứa trong token)</w:t>
       </w:r>
     </w:p>
     <w:p>
@@ -1650,6 +1808,682 @@
         </w:rPr>
         <w:t>Không có quyền truy cập vào api</w:t>
       </w:r>
+    </w:p>
+    <w:p>
+      <w:pPr>
+        <w:pStyle w:val="Heading1"/>
+        <w:rPr>
+          <w:lang w:val="en-AE"/>
+        </w:rPr>
+      </w:pPr>
+      <w:r>
+        <w:rPr>
+          <w:lang w:val="en-AE"/>
+        </w:rPr>
+        <w:t>Video 1: MVC</w:t>
+      </w:r>
+    </w:p>
+    <w:p>
+      <w:pPr>
+        <w:pStyle w:val="Heading2"/>
+        <w:rPr>
+          <w:lang w:val="en-AE"/>
+        </w:rPr>
+      </w:pPr>
+      <w:r>
+        <w:rPr>
+          <w:lang w:val="en-AE"/>
+        </w:rPr>
+        <w:t>Debug, tìm flow dự án</w:t>
+      </w:r>
+    </w:p>
+    <w:p>
+      <w:pPr>
+        <w:rPr>
+          <w:lang w:val="en-AE"/>
+        </w:rPr>
+      </w:pPr>
+    </w:p>
+    <w:p>
+      <w:pPr>
+        <w:pStyle w:val="Heading2"/>
+        <w:rPr>
+          <w:lang w:val="en-AE"/>
+        </w:rPr>
+      </w:pPr>
+      <w:r>
+        <w:rPr>
+          <w:lang w:val="en-AE"/>
+        </w:rPr>
+        <w:t>Để hết code vào 1 chỗ thì sảy ra vẫn đề gì:</w:t>
+      </w:r>
+    </w:p>
+    <w:p>
+      <w:pPr>
+        <w:pStyle w:val="ListParagraph"/>
+        <w:numPr>
+          <w:ilvl w:val="0"/>
+          <w:numId w:val="4"/>
+        </w:numPr>
+        <w:rPr>
+          <w:lang w:val="en-AE"/>
+        </w:rPr>
+      </w:pPr>
+      <w:r>
+        <w:rPr>
+          <w:lang w:val="en-AE"/>
+        </w:rPr>
+        <w:t>Người đọc sẽ không hiểu gì cả</w:t>
+      </w:r>
+    </w:p>
+    <w:p>
+      <w:pPr>
+        <w:pStyle w:val="ListParagraph"/>
+        <w:numPr>
+          <w:ilvl w:val="0"/>
+          <w:numId w:val="4"/>
+        </w:numPr>
+        <w:rPr>
+          <w:lang w:val="en-AE"/>
+        </w:rPr>
+      </w:pPr>
+      <w:r>
+        <w:rPr>
+          <w:lang w:val="en-AE"/>
+        </w:rPr>
+        <w:t xml:space="preserve">File, method lượng code lớn </w:t>
+      </w:r>
+      <w:proofErr w:type="gramStart"/>
+      <w:r>
+        <w:rPr>
+          <w:lang w:val="en-AE"/>
+        </w:rPr>
+        <w:t>( clean</w:t>
+      </w:r>
+      <w:proofErr w:type="gramEnd"/>
+      <w:r>
+        <w:rPr>
+          <w:lang w:val="en-AE"/>
+        </w:rPr>
+        <w:t xml:space="preserve"> code khuyên không </w:t>
+      </w:r>
+      <w:proofErr w:type="gramStart"/>
+      <w:r>
+        <w:rPr>
+          <w:lang w:val="en-AE"/>
+        </w:rPr>
+        <w:t>nên )</w:t>
+      </w:r>
+      <w:proofErr w:type="gramEnd"/>
+    </w:p>
+    <w:p>
+      <w:pPr>
+        <w:pStyle w:val="ListParagraph"/>
+        <w:numPr>
+          <w:ilvl w:val="0"/>
+          <w:numId w:val="4"/>
+        </w:numPr>
+        <w:rPr>
+          <w:lang w:val="en-AE"/>
+        </w:rPr>
+      </w:pPr>
+      <w:r>
+        <w:rPr>
+          <w:lang w:val="en-AE"/>
+        </w:rPr>
+        <w:t>Đổ hết tất cả logic vào cùng một method</w:t>
+      </w:r>
+    </w:p>
+    <w:p>
+      <w:pPr>
+        <w:rPr>
+          <w:lang w:val="en-AE"/>
+        </w:rPr>
+      </w:pPr>
+    </w:p>
+    <w:p>
+      <w:pPr>
+        <w:pStyle w:val="Heading2"/>
+        <w:rPr>
+          <w:lang w:val="en-AE"/>
+        </w:rPr>
+      </w:pPr>
+      <w:r>
+        <w:rPr>
+          <w:lang w:val="en-AE"/>
+        </w:rPr>
+        <w:lastRenderedPageBreak/>
+        <w:t>Giới thiệu SOLID</w:t>
+      </w:r>
+    </w:p>
+    <w:p>
+      <w:pPr>
+        <w:pStyle w:val="ListParagraph"/>
+        <w:numPr>
+          <w:ilvl w:val="0"/>
+          <w:numId w:val="4"/>
+        </w:numPr>
+        <w:rPr>
+          <w:lang w:val="en-AE"/>
+        </w:rPr>
+      </w:pPr>
+      <w:r>
+        <w:rPr>
+          <w:lang w:val="en-AE"/>
+        </w:rPr>
+        <w:t>S: single reposibility là nhà ai người đấy ở việc ai người đấy làm</w:t>
+      </w:r>
+    </w:p>
+    <w:p>
+      <w:pPr>
+        <w:pStyle w:val="Heading2"/>
+        <w:rPr>
+          <w:lang w:val="en-AE"/>
+        </w:rPr>
+      </w:pPr>
+      <w:r>
+        <w:rPr>
+          <w:lang w:val="en-AE"/>
+        </w:rPr>
+        <w:t>Giới Thiệu Mô hình MVC</w:t>
+      </w:r>
+    </w:p>
+    <w:p>
+      <w:pPr>
+        <w:rPr>
+          <w:lang w:val="en-AE"/>
+        </w:rPr>
+      </w:pPr>
+      <w:r>
+        <w:rPr>
+          <w:lang w:val="en-AE"/>
+        </w:rPr>
+        <w:t>Mvc</w:t>
+      </w:r>
+    </w:p>
+    <w:p>
+      <w:pPr>
+        <w:pStyle w:val="ListParagraph"/>
+        <w:numPr>
+          <w:ilvl w:val="0"/>
+          <w:numId w:val="4"/>
+        </w:numPr>
+        <w:rPr>
+          <w:lang w:val="en-AE"/>
+        </w:rPr>
+      </w:pPr>
+      <w:r>
+        <w:rPr>
+          <w:lang w:val="en-AE"/>
+        </w:rPr>
+        <w:t>Modal: là đối tượng luân chuyển dữ liệu</w:t>
+      </w:r>
+    </w:p>
+    <w:p>
+      <w:pPr>
+        <w:pStyle w:val="ListParagraph"/>
+        <w:numPr>
+          <w:ilvl w:val="0"/>
+          <w:numId w:val="4"/>
+        </w:numPr>
+        <w:rPr>
+          <w:lang w:val="en-AE"/>
+        </w:rPr>
+      </w:pPr>
+      <w:proofErr w:type="gramStart"/>
+      <w:r>
+        <w:rPr>
+          <w:lang w:val="en-AE"/>
+        </w:rPr>
+        <w:t>View :</w:t>
+      </w:r>
+      <w:proofErr w:type="gramEnd"/>
+      <w:r>
+        <w:rPr>
+          <w:lang w:val="en-AE"/>
+        </w:rPr>
+        <w:t xml:space="preserve"> là nơi trả data</w:t>
+      </w:r>
+    </w:p>
+    <w:p>
+      <w:pPr>
+        <w:pStyle w:val="ListParagraph"/>
+        <w:numPr>
+          <w:ilvl w:val="0"/>
+          <w:numId w:val="4"/>
+        </w:numPr>
+        <w:rPr>
+          <w:lang w:val="en-AE"/>
+        </w:rPr>
+      </w:pPr>
+      <w:r>
+        <w:rPr>
+          <w:lang w:val="en-AE"/>
+        </w:rPr>
+        <w:t>Controller: api</w:t>
+      </w:r>
+    </w:p>
+    <w:p>
+      <w:pPr>
+        <w:pStyle w:val="ListParagraph"/>
+        <w:numPr>
+          <w:ilvl w:val="0"/>
+          <w:numId w:val="4"/>
+        </w:numPr>
+        <w:rPr>
+          <w:lang w:val="en-AE"/>
+        </w:rPr>
+      </w:pPr>
+      <w:r>
+        <w:rPr>
+          <w:lang w:val="en-AE"/>
+        </w:rPr>
+        <w:t>Là 1 design parttern</w:t>
+      </w:r>
+    </w:p>
+    <w:p>
+      <w:pPr>
+        <w:rPr>
+          <w:lang w:val="en-AE"/>
+        </w:rPr>
+      </w:pPr>
+      <w:r>
+        <w:rPr>
+          <w:lang w:val="en-AE"/>
+        </w:rPr>
+        <w:t>Luồng vào</w:t>
+      </w:r>
+    </w:p>
+    <w:p>
+      <w:pPr>
+        <w:pStyle w:val="ListParagraph"/>
+        <w:numPr>
+          <w:ilvl w:val="0"/>
+          <w:numId w:val="4"/>
+        </w:numPr>
+        <w:rPr>
+          <w:lang w:val="en-AE"/>
+        </w:rPr>
+      </w:pPr>
+      <w:r>
+        <w:rPr>
+          <w:lang w:val="en-AE"/>
+        </w:rPr>
+        <w:t>View đẩy data vào modal, modal đẩy dữ liệu vào controller</w:t>
+      </w:r>
+    </w:p>
+    <w:p>
+      <w:pPr>
+        <w:pStyle w:val="ListParagraph"/>
+        <w:numPr>
+          <w:ilvl w:val="0"/>
+          <w:numId w:val="4"/>
+        </w:numPr>
+        <w:rPr>
+          <w:lang w:val="en-AE"/>
+        </w:rPr>
+      </w:pPr>
+      <w:r>
+        <w:rPr>
+          <w:lang w:val="en-AE"/>
+        </w:rPr>
+        <w:t>Controller trả dữ liệu cho modal, modal đẩy dữ liệu ra cho view</w:t>
+      </w:r>
+    </w:p>
+    <w:p>
+      <w:pPr>
+        <w:pStyle w:val="Heading2"/>
+        <w:rPr>
+          <w:lang w:val="en-AE"/>
+        </w:rPr>
+      </w:pPr>
+      <w:r>
+        <w:rPr>
+          <w:lang w:val="en-AE"/>
+        </w:rPr>
+        <w:t xml:space="preserve">Giới Thiệu Mô hình </w:t>
+      </w:r>
+      <w:r>
+        <w:rPr>
+          <w:lang w:val="en-AE"/>
+        </w:rPr>
+        <w:t xml:space="preserve">3 </w:t>
+      </w:r>
+      <w:proofErr w:type="gramStart"/>
+      <w:r>
+        <w:rPr>
+          <w:lang w:val="en-AE"/>
+        </w:rPr>
+        <w:t>layer</w:t>
+      </w:r>
+      <w:proofErr w:type="gramEnd"/>
+    </w:p>
+    <w:p>
+      <w:pPr>
+        <w:pStyle w:val="ListParagraph"/>
+        <w:numPr>
+          <w:ilvl w:val="0"/>
+          <w:numId w:val="4"/>
+        </w:numPr>
+        <w:rPr>
+          <w:lang w:val="en-AE"/>
+        </w:rPr>
+      </w:pPr>
+      <w:r>
+        <w:rPr>
+          <w:lang w:val="en-AE"/>
+        </w:rPr>
+        <w:t>Bản thân thằng mvc nằm trong tầng presantation của 3 layer</w:t>
+      </w:r>
+    </w:p>
+    <w:p>
+      <w:pPr>
+        <w:pStyle w:val="ListParagraph"/>
+        <w:numPr>
+          <w:ilvl w:val="0"/>
+          <w:numId w:val="4"/>
+        </w:numPr>
+        <w:rPr>
+          <w:lang w:val="en-AE"/>
+        </w:rPr>
+      </w:pPr>
+      <w:r>
+        <w:rPr>
+          <w:lang w:val="en-AE"/>
+        </w:rPr>
+        <w:t>Tầng bussiness logic: thực thi logic</w:t>
+      </w:r>
+    </w:p>
+    <w:p>
+      <w:pPr>
+        <w:pStyle w:val="ListParagraph"/>
+        <w:numPr>
+          <w:ilvl w:val="0"/>
+          <w:numId w:val="4"/>
+        </w:numPr>
+        <w:rPr>
+          <w:lang w:val="en-AE"/>
+        </w:rPr>
+      </w:pPr>
+      <w:r>
+        <w:rPr>
+          <w:lang w:val="en-AE"/>
+        </w:rPr>
+        <w:t xml:space="preserve">Tầng Dataaccess: tầng làm việc với sql </w:t>
+      </w:r>
+    </w:p>
+    <w:p>
+      <w:pPr>
+        <w:pStyle w:val="ListParagraph"/>
+        <w:numPr>
+          <w:ilvl w:val="0"/>
+          <w:numId w:val="4"/>
+        </w:numPr>
+        <w:rPr>
+          <w:lang w:val="en-AE"/>
+        </w:rPr>
+      </w:pPr>
+      <w:r>
+        <w:rPr>
+          <w:lang w:val="en-AE"/>
+        </w:rPr>
+        <w:t>Mỗi layer sẽ có đối tượng xử lý riêng</w:t>
+      </w:r>
+      <w:r>
+        <w:rPr>
+          <w:lang w:val="en-AE"/>
+        </w:rPr>
+        <w:tab/>
+      </w:r>
+      <w:r>
+        <w:rPr>
+          <w:lang w:val="en-AE"/>
+        </w:rPr>
+        <w:t xml:space="preserve"> (</w:t>
+      </w:r>
+      <w:proofErr w:type="gramStart"/>
+      <w:r>
+        <w:rPr>
+          <w:lang w:val="en-AE"/>
+        </w:rPr>
+        <w:t>filter :</w:t>
+      </w:r>
+      <w:proofErr w:type="gramEnd"/>
+      <w:r>
+        <w:rPr>
+          <w:lang w:val="en-AE"/>
+        </w:rPr>
+        <w:t xml:space="preserve"> besiness logic, entity: data access, dto: presentation)</w:t>
+      </w:r>
+    </w:p>
+    <w:p>
+      <w:pPr>
+        <w:pStyle w:val="Heading1"/>
+        <w:rPr>
+          <w:lang w:val="en-AE"/>
+        </w:rPr>
+      </w:pPr>
+      <w:r>
+        <w:rPr>
+          <w:lang w:val="en-AE"/>
+        </w:rPr>
+        <w:t>Video 2</w:t>
+      </w:r>
+    </w:p>
+    <w:p>
+      <w:pPr>
+        <w:pStyle w:val="Heading2"/>
+        <w:rPr>
+          <w:lang w:val="en-AE"/>
+        </w:rPr>
+      </w:pPr>
+      <w:r>
+        <w:rPr>
+          <w:lang w:val="en-AE"/>
+        </w:rPr>
+        <w:t>Tại sao lại phải áp dụng mô hình 3 layer</w:t>
+      </w:r>
+    </w:p>
+    <w:p>
+      <w:pPr>
+        <w:pStyle w:val="ListParagraph"/>
+        <w:numPr>
+          <w:ilvl w:val="0"/>
+          <w:numId w:val="4"/>
+        </w:numPr>
+        <w:rPr>
+          <w:lang w:val="en-AE"/>
+        </w:rPr>
+      </w:pPr>
+      <w:r>
+        <w:rPr>
+          <w:lang w:val="en-AE"/>
+        </w:rPr>
+        <w:t>1 method bao gồm quá nhiều chức năng ví dụ findAll: nhân data từ client, xử lý logic, lấy dữ liệu từ sql -&gt; quá dài, khó đọc, khó hiểu</w:t>
+      </w:r>
+    </w:p>
+    <w:p>
+      <w:pPr>
+        <w:pStyle w:val="ListParagraph"/>
+        <w:numPr>
+          <w:ilvl w:val="0"/>
+          <w:numId w:val="5"/>
+        </w:numPr>
+        <w:rPr>
+          <w:lang w:val="en-AE"/>
+        </w:rPr>
+      </w:pPr>
+      <w:r>
+        <w:rPr>
+          <w:lang w:val="en-AE"/>
+        </w:rPr>
+        <w:t>Áp dụng mvc 3 layer</w:t>
+      </w:r>
+    </w:p>
+    <w:p>
+      <w:pPr>
+        <w:pStyle w:val="Heading2"/>
+        <w:rPr>
+          <w:lang w:val="en-AE"/>
+        </w:rPr>
+      </w:pPr>
+      <w:r>
+        <w:rPr>
+          <w:lang w:val="en-AE"/>
+        </w:rPr>
+        <w:t>Luồng lấy dữ liệu lên</w:t>
+      </w:r>
+    </w:p>
+    <w:p>
+      <w:pPr>
+        <w:rPr>
+          <w:lang w:val="en-AE"/>
+        </w:rPr>
+      </w:pPr>
+      <w:r>
+        <w:rPr>
+          <w:lang w:val="en-AE"/>
+        </w:rPr>
+        <w:t>Resultset -&gt; entity -&gt; filter -&gt; dto (modal)</w:t>
+      </w:r>
+    </w:p>
+    <w:p>
+      <w:pPr>
+        <w:rPr>
+          <w:lang w:val="en-AE"/>
+        </w:rPr>
+      </w:pPr>
+      <w:r>
+        <w:rPr>
+          <w:lang w:val="en-AE"/>
+        </w:rPr>
+        <w:t>Repository -&gt; besiness logic -&gt; mvc</w:t>
+      </w:r>
+    </w:p>
+    <w:p>
+      <w:pPr>
+        <w:pStyle w:val="Heading2"/>
+        <w:rPr>
+          <w:lang w:val="en-AE"/>
+        </w:rPr>
+      </w:pPr>
+      <w:r>
+        <w:rPr>
+          <w:lang w:val="en-AE"/>
+        </w:rPr>
+        <w:t>Update dữ liệu xuống</w:t>
+      </w:r>
+    </w:p>
+    <w:p>
+      <w:pPr>
+        <w:rPr>
+          <w:lang w:val="en-AE"/>
+        </w:rPr>
+      </w:pPr>
+      <w:r>
+        <w:rPr>
+          <w:lang w:val="en-AE"/>
+        </w:rPr>
+        <w:t>Modal -&gt; filter -&gt; entity-&gt; database</w:t>
+      </w:r>
+    </w:p>
+    <w:p>
+      <w:pPr>
+        <w:rPr>
+          <w:lang w:val="en-AE"/>
+        </w:rPr>
+      </w:pPr>
+      <w:r>
+        <w:rPr>
+          <w:lang w:val="en-AE"/>
+        </w:rPr>
+        <w:t>Mvc -&gt; service -&gt; repository</w:t>
+      </w:r>
+    </w:p>
+    <w:p>
+      <w:pPr>
+        <w:pStyle w:val="Heading2"/>
+        <w:rPr>
+          <w:lang w:val="en-AE"/>
+        </w:rPr>
+      </w:pPr>
+      <w:r>
+        <w:rPr>
+          <w:lang w:val="en-AE"/>
+        </w:rPr>
+        <w:lastRenderedPageBreak/>
+        <w:t>Comment trong eclipse</w:t>
+      </w:r>
+    </w:p>
+    <w:p>
+      <w:pPr>
+        <w:rPr>
+          <w:lang w:val="en-AE"/>
+        </w:rPr>
+      </w:pPr>
+      <w:r>
+        <w:rPr>
+          <w:lang w:val="en-AE"/>
+        </w:rPr>
+        <w:t>2 cách:</w:t>
+      </w:r>
+    </w:p>
+    <w:p>
+      <w:pPr>
+        <w:pStyle w:val="ListParagraph"/>
+        <w:numPr>
+          <w:ilvl w:val="0"/>
+          <w:numId w:val="4"/>
+        </w:numPr>
+        <w:rPr>
+          <w:lang w:val="en-AE"/>
+        </w:rPr>
+      </w:pPr>
+      <w:r>
+        <w:rPr>
+          <w:lang w:val="en-AE"/>
+        </w:rPr>
+        <w:t xml:space="preserve">// </w:t>
+      </w:r>
+    </w:p>
+    <w:p>
+      <w:pPr>
+        <w:pStyle w:val="ListParagraph"/>
+        <w:numPr>
+          <w:ilvl w:val="0"/>
+          <w:numId w:val="4"/>
+        </w:numPr>
+        <w:rPr>
+          <w:lang w:val="en-AE"/>
+        </w:rPr>
+      </w:pPr>
+      <w:r>
+        <w:rPr>
+          <w:lang w:val="en-AE"/>
+        </w:rPr>
+        <w:t>/**/</w:t>
+      </w:r>
+      <w:r>
+        <w:rPr>
+          <w:lang w:val="en-AE"/>
+        </w:rPr>
+        <w:t>: comment và viết docs</w:t>
+      </w:r>
+    </w:p>
+    <w:p>
+      <w:pPr>
+        <w:ind w:left="360"/>
+        <w:rPr>
+          <w:lang w:val="en-AE"/>
+        </w:rPr>
+      </w:pPr>
+    </w:p>
+    <w:p>
+      <w:pPr>
+        <w:rPr>
+          <w:lang w:val="en-AE"/>
+        </w:rPr>
+      </w:pPr>
     </w:p>
     <w:p>
       <w:pPr>

</xml_diff>